<commit_message>
fixed detail list template
</commit_message>
<xml_diff>
--- a/functions/reportify/templates/detail_list.docx
+++ b/functions/reportify/templates/detail_list.docx
@@ -235,7 +235,6 @@
           <w:color w:val="000000" w:themeColor="text1"/>
         </w:rPr>
       </w:pPr>
-      <w:bookmarkStart w:id="0" w:name="_GoBack"/>
       <w:r>
         <w:rPr>
           <w:rFonts w:asciiTheme="majorHAnsi" w:hAnsiTheme="majorHAnsi"/>
@@ -274,7 +273,6 @@
         <w:t>{/}</w:t>
       </w:r>
     </w:p>
-    <w:bookmarkEnd w:id="0"/>
     <w:p>
       <w:pPr>
         <w:spacing w:before="100" w:beforeAutospacing="1"/>
@@ -293,171 +291,12 @@
     </w:p>
     <w:p>
       <w:pPr>
-        <w:spacing w:before="100" w:beforeAutospacing="1"/>
-        <w:rPr>
-          <w:rFonts w:asciiTheme="minorHAnsi" w:hAnsiTheme="minorHAnsi"/>
-        </w:rPr>
-      </w:pPr>
-      <w:r>
-        <w:rPr>
-          <w:rFonts w:asciiTheme="minorHAnsi" w:hAnsiTheme="minorHAnsi"/>
-        </w:rPr>
-        <w:t>{#notes}</w:t>
-      </w:r>
-    </w:p>
-    <w:p>
-      <w:pPr>
-        <w:rPr>
-          <w:rFonts w:asciiTheme="majorHAnsi" w:hAnsiTheme="majorHAnsi"/>
-          <w:b/>
-        </w:rPr>
-      </w:pPr>
-      <w:r>
-        <w:rPr>
-          <w:rFonts w:asciiTheme="majorHAnsi" w:hAnsiTheme="majorHAnsi"/>
-          <w:b/>
-        </w:rPr>
-        <w:t>Notes</w:t>
-      </w:r>
-    </w:p>
-    <w:p>
-      <w:pPr>
-        <w:spacing w:before="100" w:beforeAutospacing="1"/>
-        <w:rPr>
-          <w:rFonts w:asciiTheme="minorHAnsi" w:hAnsiTheme="minorHAnsi"/>
-        </w:rPr>
-      </w:pPr>
-      <w:r>
-        <w:rPr>
-          <w:rFonts w:asciiTheme="minorHAnsi" w:hAnsiTheme="minorHAnsi"/>
-        </w:rPr>
-        <w:t>{#notes}</w:t>
-      </w:r>
-    </w:p>
-    <w:p>
-      <w:pPr>
-        <w:pStyle w:val="ListParagraph"/>
-        <w:numPr>
-          <w:ilvl w:val="0"/>
-          <w:numId w:val="1"/>
-        </w:numPr>
-        <w:spacing w:before="100" w:beforeAutospacing="1"/>
-        <w:rPr>
-          <w:rFonts w:asciiTheme="minorHAnsi" w:hAnsiTheme="minorHAnsi"/>
-        </w:rPr>
-      </w:pPr>
-      <w:r>
-        <w:rPr>
-          <w:rFonts w:asciiTheme="minorHAnsi" w:hAnsiTheme="minorHAnsi"/>
-        </w:rPr>
-        <w:t>{-</w:t>
-      </w:r>
-      <w:proofErr w:type="spellStart"/>
-      <w:proofErr w:type="gramStart"/>
-      <w:r>
-        <w:rPr>
-          <w:rFonts w:asciiTheme="minorHAnsi" w:hAnsiTheme="minorHAnsi"/>
-        </w:rPr>
-        <w:t>w:p</w:t>
-      </w:r>
-      <w:proofErr w:type="spellEnd"/>
-      <w:proofErr w:type="gramEnd"/>
-      <w:r>
-        <w:rPr>
-          <w:rFonts w:asciiTheme="minorHAnsi" w:hAnsiTheme="minorHAnsi"/>
-        </w:rPr>
-        <w:t xml:space="preserve"> </w:t>
-      </w:r>
-      <w:proofErr w:type="spellStart"/>
-      <w:r>
-        <w:rPr>
-          <w:rFonts w:asciiTheme="minorHAnsi" w:hAnsiTheme="minorHAnsi"/>
-        </w:rPr>
-        <w:t>os</w:t>
-      </w:r>
-      <w:proofErr w:type="spellEnd"/>
-      <w:r>
-        <w:rPr>
-          <w:rFonts w:asciiTheme="minorHAnsi" w:hAnsiTheme="minorHAnsi"/>
-        </w:rPr>
-        <w:t>}{</w:t>
-      </w:r>
-      <w:r>
-        <w:rPr>
-          <w:rFonts w:asciiTheme="minorHAnsi" w:hAnsiTheme="minorHAnsi"/>
-          <w:i/>
-        </w:rPr>
-        <w:t>date</w:t>
-      </w:r>
-      <w:r>
-        <w:rPr>
-          <w:rFonts w:asciiTheme="minorHAnsi" w:hAnsiTheme="minorHAnsi"/>
-        </w:rPr>
-        <w:t>}</w:t>
-      </w:r>
-      <w:r>
-        <w:rPr>
-          <w:rFonts w:asciiTheme="minorHAnsi" w:hAnsiTheme="minorHAnsi"/>
-        </w:rPr>
-        <w:br/>
-        <w:t>{note}</w:t>
-      </w:r>
-      <w:r>
-        <w:rPr>
-          <w:rFonts w:asciiTheme="minorHAnsi" w:hAnsiTheme="minorHAnsi"/>
-        </w:rPr>
-        <w:br/>
-        <w:t>{/</w:t>
-      </w:r>
-      <w:proofErr w:type="spellStart"/>
-      <w:r>
-        <w:rPr>
-          <w:rFonts w:asciiTheme="minorHAnsi" w:hAnsiTheme="minorHAnsi"/>
-        </w:rPr>
-        <w:t>os</w:t>
-      </w:r>
-      <w:proofErr w:type="spellEnd"/>
-      <w:r>
-        <w:rPr>
-          <w:rFonts w:asciiTheme="minorHAnsi" w:hAnsiTheme="minorHAnsi"/>
-        </w:rPr>
-        <w:t>}</w:t>
-      </w:r>
-    </w:p>
-    <w:p>
-      <w:pPr>
-        <w:spacing w:before="100" w:beforeAutospacing="1"/>
-        <w:rPr>
-          <w:rFonts w:asciiTheme="minorHAnsi" w:hAnsiTheme="minorHAnsi"/>
-        </w:rPr>
-      </w:pPr>
-      <w:r>
-        <w:rPr>
-          <w:rFonts w:asciiTheme="minorHAnsi" w:hAnsiTheme="minorHAnsi"/>
-        </w:rPr>
-        <w:t>{/notes}</w:t>
-      </w:r>
-    </w:p>
-    <w:p>
-      <w:pPr>
-        <w:spacing w:before="100" w:beforeAutospacing="1"/>
-        <w:rPr>
-          <w:rFonts w:asciiTheme="minorHAnsi" w:hAnsiTheme="minorHAnsi"/>
-        </w:rPr>
-      </w:pPr>
-      <w:r>
-        <w:rPr>
-          <w:rFonts w:asciiTheme="minorHAnsi" w:hAnsiTheme="minorHAnsi"/>
-        </w:rPr>
-        <w:t>{/}</w:t>
-      </w:r>
-    </w:p>
-    <w:p>
-      <w:pPr>
         <w:rPr>
           <w:color w:val="C0504D" w:themeColor="accent2"/>
         </w:rPr>
       </w:pPr>
+      <w:bookmarkStart w:id="0" w:name="_GoBack"/>
+      <w:bookmarkEnd w:id="0"/>
     </w:p>
     <w:p>
       <w:r>

</xml_diff>